<commit_message>
Commit de synchro avec clav type 3 avant dodo
</commit_message>
<xml_diff>
--- a/Readme/remarques.docx
+++ b/Readme/remarques.docx
@@ -210,21 +210,6 @@
     <w:p>
       <w:pPr>
         <w:spacing w:after="0" w:line="240" w:lineRule="auto"/>
-      </w:pPr>
-    </w:p>
-    <w:p>
-      <w:pPr>
-        <w:spacing w:after="0" w:line="240" w:lineRule="auto"/>
-      </w:pPr>
-    </w:p>
-    <w:p>
-      <w:pPr>
-        <w:spacing w:after="0" w:line="240" w:lineRule="auto"/>
-      </w:pPr>
-    </w:p>
-    <w:p>
-      <w:pPr>
-        <w:spacing w:after="0" w:line="240" w:lineRule="auto"/>
         <w:rPr>
           <w:b/>
           <w:u w:val="single"/>
@@ -247,47 +232,214 @@
     </w:p>
     <w:p>
       <w:pPr>
-        <w:spacing w:after="0" w:line="240" w:lineRule="auto"/>
-      </w:pPr>
-      <w:r>
-        <w:t xml:space="preserve">Une pression courte sur </w:t>
-      </w:r>
-      <w:r>
-        <w:rPr>
-          <w:b/>
-        </w:rPr>
-        <w:t>#</w:t>
+        <w:shd w:val="clear" w:color="auto" w:fill="FFFFFF" w:themeFill="background1"/>
+        <w:spacing w:after="0" w:line="240" w:lineRule="auto"/>
+        <w:ind w:left="45"/>
+        <w:jc w:val="both"/>
+        <w:rPr>
+          <w:b/>
+        </w:rPr>
+      </w:pPr>
+      <w:r>
+        <w:rPr>
+          <w:b/>
+        </w:rPr>
+        <w:t>Usage</w:t>
+      </w:r>
+      <w:r>
+        <w:rPr>
+          <w:b/>
+        </w:rPr>
+        <w:t xml:space="preserve"> Bip touche</w:t>
+      </w:r>
+    </w:p>
+    <w:p>
+      <w:pPr>
+        <w:pStyle w:val="Paragraphedeliste"/>
+        <w:numPr>
+          <w:ilvl w:val="0"/>
+          <w:numId w:val="4"/>
+        </w:numPr>
+        <w:shd w:val="clear" w:color="auto" w:fill="FFFFFF" w:themeFill="background1"/>
+        <w:spacing w:after="0" w:line="240" w:lineRule="auto"/>
+        <w:jc w:val="both"/>
+      </w:pPr>
+      <w:r>
+        <w:t>Une pression courte</w:t>
+      </w:r>
+      <w:r>
+        <w:t xml:space="preserve"> (&lt; 30ms) </w:t>
+      </w:r>
+      <w:r>
+        <w:t>sur ‘ #’ active le bip des touches clavier. Une nouvelle pression l’</w:t>
+      </w:r>
+      <w:r>
+        <w:t>enlève</w:t>
+      </w:r>
+      <w:r>
+        <w:t>.</w:t>
+      </w:r>
+    </w:p>
+    <w:p>
+      <w:pPr>
+        <w:shd w:val="clear" w:color="auto" w:fill="FFFFFF" w:themeFill="background1"/>
+        <w:spacing w:after="0" w:line="240" w:lineRule="auto"/>
+        <w:ind w:left="45"/>
+        <w:jc w:val="both"/>
+        <w:rPr>
+          <w:b/>
+        </w:rPr>
+      </w:pPr>
+      <w:r>
+        <w:rPr>
+          <w:b/>
+        </w:rPr>
+        <w:t>Usage connexion a boite de puissance</w:t>
+      </w:r>
+    </w:p>
+    <w:p>
+      <w:pPr>
+        <w:pStyle w:val="Paragraphedeliste"/>
+        <w:numPr>
+          <w:ilvl w:val="0"/>
+          <w:numId w:val="4"/>
+        </w:numPr>
+        <w:shd w:val="clear" w:color="auto" w:fill="FFFFFF" w:themeFill="background1"/>
+        <w:spacing w:after="0" w:line="240" w:lineRule="auto"/>
+        <w:jc w:val="both"/>
+      </w:pPr>
+      <w:r>
+        <w:t xml:space="preserve">Une pression </w:t>
+      </w:r>
+      <w:r>
+        <w:t>moyenne</w:t>
       </w:r>
       <w:r>
         <w:t xml:space="preserve"> </w:t>
       </w:r>
-      <w:proofErr w:type="spellStart"/>
-      <w:r>
-        <w:t>beep</w:t>
-      </w:r>
-      <w:proofErr w:type="spellEnd"/>
-      <w:r>
-        <w:t xml:space="preserve"> touche ON/OFF</w:t>
-      </w:r>
-      <w:r>
-        <w:t>8</w:t>
-      </w:r>
-    </w:p>
-    <w:p>
-      <w:pPr>
-        <w:spacing w:after="0" w:line="240" w:lineRule="auto"/>
-      </w:pPr>
-      <w:r>
-        <w:t xml:space="preserve">Passage en mode programmation : </w:t>
-      </w:r>
-      <w:r>
-        <w:t xml:space="preserve">pression longue sur </w:t>
-      </w:r>
-      <w:r>
-        <w:rPr>
-          <w:b/>
-        </w:rPr>
-        <w:t>#</w:t>
+      <w:r>
+        <w:t xml:space="preserve">(&gt; </w:t>
+      </w:r>
+      <w:r>
+        <w:t>30ms</w:t>
+      </w:r>
+      <w:r>
+        <w:t xml:space="preserve"> et &lt; 80 ms</w:t>
+      </w:r>
+      <w:r>
+        <w:t>) sur ‘ #’ active</w:t>
+      </w:r>
+    </w:p>
+    <w:p>
+      <w:pPr>
+        <w:shd w:val="clear" w:color="auto" w:fill="FFFFFF" w:themeFill="background1"/>
+        <w:spacing w:after="0" w:line="240" w:lineRule="auto"/>
+        <w:ind w:left="45"/>
+        <w:jc w:val="both"/>
+      </w:pPr>
+    </w:p>
+    <w:p>
+      <w:pPr>
+        <w:shd w:val="clear" w:color="auto" w:fill="FFFFFF" w:themeFill="background1"/>
+        <w:spacing w:after="0" w:line="240" w:lineRule="auto"/>
+        <w:ind w:left="45"/>
+        <w:jc w:val="both"/>
+        <w:rPr>
+          <w:b/>
+        </w:rPr>
+      </w:pPr>
+      <w:r>
+        <w:rPr>
+          <w:b/>
+        </w:rPr>
+        <w:t>Reset du Module clavier.</w:t>
+      </w:r>
+    </w:p>
+    <w:p>
+      <w:pPr>
+        <w:pStyle w:val="Paragraphedeliste"/>
+        <w:numPr>
+          <w:ilvl w:val="0"/>
+          <w:numId w:val="4"/>
+        </w:numPr>
+        <w:shd w:val="clear" w:color="auto" w:fill="FFFFFF" w:themeFill="background1"/>
+        <w:spacing w:after="0" w:line="240" w:lineRule="auto"/>
+        <w:jc w:val="both"/>
+      </w:pPr>
+      <w:r>
+        <w:t>Un</w:t>
+      </w:r>
+      <w:r>
+        <w:t xml:space="preserve">e pression très longue (&gt;= 100ms) </w:t>
+      </w:r>
+      <w:r>
+        <w:t xml:space="preserve">sur la touche ‘#’ provoque le </w:t>
+      </w:r>
+      <w:r>
+        <w:t>passage en mode spécial. Clignotement de LNA_C</w:t>
+      </w:r>
+      <w:r>
+        <w:t xml:space="preserve">. </w:t>
+      </w:r>
+      <w:r>
+        <w:t>U</w:t>
+      </w:r>
+      <w:r>
+        <w:t>ne pression courte (&lt;=</w:t>
+      </w:r>
+      <w:r>
+        <w:t>30 ms</w:t>
+      </w:r>
+      <w:r>
+        <w:t>) sur ‘*’ pour effectuer un reset du clavier. La LNA_C Clignote rapidement puis reprend le clignotement d’établissement de liaison au réseau.</w:t>
+      </w:r>
+    </w:p>
+    <w:p>
+      <w:pPr>
+        <w:shd w:val="clear" w:color="auto" w:fill="FFFFFF" w:themeFill="background1"/>
+        <w:spacing w:after="0" w:line="240" w:lineRule="auto"/>
+        <w:ind w:left="45"/>
+        <w:jc w:val="both"/>
+      </w:pPr>
+    </w:p>
+    <w:p>
+      <w:pPr>
+        <w:shd w:val="clear" w:color="auto" w:fill="FFFFFF" w:themeFill="background1"/>
+        <w:spacing w:after="0" w:line="240" w:lineRule="auto"/>
+        <w:ind w:left="45"/>
+        <w:jc w:val="both"/>
+      </w:pPr>
+    </w:p>
+    <w:p>
+      <w:pPr>
+        <w:shd w:val="clear" w:color="auto" w:fill="FFFFFF" w:themeFill="background1"/>
+        <w:spacing w:after="0" w:line="240" w:lineRule="auto"/>
+        <w:ind w:left="45"/>
+        <w:jc w:val="both"/>
+        <w:rPr>
+          <w:b/>
+        </w:rPr>
+      </w:pPr>
+      <w:r>
+        <w:rPr>
+          <w:b/>
+        </w:rPr>
+        <w:t>Effacement de la programmation clavier.</w:t>
+      </w:r>
+    </w:p>
+    <w:p>
+      <w:pPr>
+        <w:pStyle w:val="Paragraphedeliste"/>
+        <w:numPr>
+          <w:ilvl w:val="0"/>
+          <w:numId w:val="4"/>
+        </w:numPr>
+        <w:shd w:val="clear" w:color="auto" w:fill="FFFFFF" w:themeFill="background1"/>
+        <w:spacing w:after="0" w:line="240" w:lineRule="auto"/>
+        <w:jc w:val="both"/>
+      </w:pPr>
+      <w:r>
+        <w:t>Une pression très longue (4 à 5s) sur la touche ‘#’ provoque le clignotement de LNA_C + L1 + L2. On effectue alors une pression longue (entre 4 et5 s) sur ‘*’ pour effectuer un effacement de la programmation du clavier. La LNA_C + L1 Clignote.  On effectue alors une pression courte sur ‘*’ pour effectuer un reset de la carte clavier.</w:t>
       </w:r>
     </w:p>
     <w:p>
@@ -6234,7 +6386,6 @@
           <w:lang w:val="en-US"/>
         </w:rPr>
       </w:pPr>
-      <w:proofErr w:type="gramStart"/>
       <w:r>
         <w:rPr>
           <w:rFonts w:ascii="Consolas" w:hAnsi="Consolas" w:cs="Consolas"/>
@@ -6247,7 +6398,6 @@
         </w:rPr>
         <w:t>case</w:t>
       </w:r>
-      <w:proofErr w:type="gramEnd"/>
       <w:r>
         <w:rPr>
           <w:rFonts w:ascii="Consolas" w:hAnsi="Consolas" w:cs="Consolas"/>
@@ -6541,27 +6691,15 @@
           <w:lang w:val="en-US"/>
         </w:rPr>
       </w:pPr>
-      <w:proofErr w:type="gramStart"/>
-      <w:r>
-        <w:rPr>
-          <w:rFonts w:ascii="Consolas" w:hAnsi="Consolas" w:cs="Consolas"/>
-          <w:color w:val="000000"/>
-          <w:sz w:val="20"/>
-          <w:szCs w:val="20"/>
-          <w:lang w:val="en-US"/>
-        </w:rPr>
-        <w:t>dip</w:t>
-      </w:r>
-      <w:proofErr w:type="gramEnd"/>
-      <w:r>
-        <w:rPr>
-          <w:rFonts w:ascii="Consolas" w:hAnsi="Consolas" w:cs="Consolas"/>
-          <w:color w:val="000000"/>
-          <w:sz w:val="20"/>
-          <w:szCs w:val="20"/>
-          <w:lang w:val="en-US"/>
-        </w:rPr>
-        <w:t xml:space="preserve"> switch = 0</w:t>
+      <w:r>
+        <w:rPr>
+          <w:rFonts w:ascii="Consolas" w:hAnsi="Consolas" w:cs="Consolas"/>
+          <w:color w:val="000000"/>
+          <w:sz w:val="20"/>
+          <w:szCs w:val="20"/>
+          <w:lang w:val="en-US"/>
+        </w:rPr>
+        <w:t>dip switch = 0</w:t>
       </w:r>
       <w:r>
         <w:rPr>
@@ -7862,6 +8000,7 @@
         <w:docPartUnique/>
       </w:docPartObj>
     </w:sdtPr>
+    <w:sdtEndPr/>
     <w:sdtContent>
       <w:p>
         <w:pPr>
@@ -7920,6 +8059,118 @@
 <file path=word/numbering.xml><?xml version="1.0" encoding="utf-8"?>
 <w:numbering xmlns:wpc="http://schemas.microsoft.com/office/word/2010/wordprocessingCanvas" xmlns:mc="http://schemas.openxmlformats.org/markup-compatibility/2006" xmlns:o="urn:schemas-microsoft-com:office:office" xmlns:r="http://schemas.openxmlformats.org/officeDocument/2006/relationships" xmlns:m="http://schemas.openxmlformats.org/officeDocument/2006/math" xmlns:v="urn:schemas-microsoft-com:vml" xmlns:wp14="http://schemas.microsoft.com/office/word/2010/wordprocessingDrawing" xmlns:wp="http://schemas.openxmlformats.org/drawingml/2006/wordprocessingDrawing" xmlns:w10="urn:schemas-microsoft-com:office:word" xmlns:w="http://schemas.openxmlformats.org/wordprocessingml/2006/main" xmlns:w14="http://schemas.microsoft.com/office/word/2010/wordml" xmlns:w15="http://schemas.microsoft.com/office/word/2012/wordml" xmlns:wpg="http://schemas.microsoft.com/office/word/2010/wordprocessingGroup" xmlns:wpi="http://schemas.microsoft.com/office/word/2010/wordprocessingInk" xmlns:wne="http://schemas.microsoft.com/office/word/2006/wordml" xmlns:wps="http://schemas.microsoft.com/office/word/2010/wordprocessingShape" mc:Ignorable="w14 w15 wp14">
   <w:abstractNum w:abstractNumId="0">
+    <w:nsid w:val="17554B7C"/>
+    <w:multiLevelType w:val="hybridMultilevel"/>
+    <w:tmpl w:val="762E4BB0"/>
+    <w:lvl w:ilvl="0" w:tplc="FFF04E18">
+      <w:numFmt w:val="bullet"/>
+      <w:lvlText w:val="-"/>
+      <w:lvlJc w:val="left"/>
+      <w:pPr>
+        <w:ind w:left="405" w:hanging="360"/>
+      </w:pPr>
+      <w:rPr>
+        <w:rFonts w:ascii="Calibri" w:eastAsiaTheme="minorHAnsi" w:hAnsi="Calibri" w:cstheme="minorBidi" w:hint="default"/>
+      </w:rPr>
+    </w:lvl>
+    <w:lvl w:ilvl="1" w:tplc="040C0003" w:tentative="1">
+      <w:start w:val="1"/>
+      <w:numFmt w:val="bullet"/>
+      <w:lvlText w:val="o"/>
+      <w:lvlJc w:val="left"/>
+      <w:pPr>
+        <w:ind w:left="1125" w:hanging="360"/>
+      </w:pPr>
+      <w:rPr>
+        <w:rFonts w:ascii="Courier New" w:hAnsi="Courier New" w:cs="Courier New" w:hint="default"/>
+      </w:rPr>
+    </w:lvl>
+    <w:lvl w:ilvl="2" w:tplc="040C0005" w:tentative="1">
+      <w:start w:val="1"/>
+      <w:numFmt w:val="bullet"/>
+      <w:lvlText w:val=""/>
+      <w:lvlJc w:val="left"/>
+      <w:pPr>
+        <w:ind w:left="1845" w:hanging="360"/>
+      </w:pPr>
+      <w:rPr>
+        <w:rFonts w:ascii="Wingdings" w:hAnsi="Wingdings" w:hint="default"/>
+      </w:rPr>
+    </w:lvl>
+    <w:lvl w:ilvl="3" w:tplc="040C0001" w:tentative="1">
+      <w:start w:val="1"/>
+      <w:numFmt w:val="bullet"/>
+      <w:lvlText w:val=""/>
+      <w:lvlJc w:val="left"/>
+      <w:pPr>
+        <w:ind w:left="2565" w:hanging="360"/>
+      </w:pPr>
+      <w:rPr>
+        <w:rFonts w:ascii="Symbol" w:hAnsi="Symbol" w:hint="default"/>
+      </w:rPr>
+    </w:lvl>
+    <w:lvl w:ilvl="4" w:tplc="040C0003" w:tentative="1">
+      <w:start w:val="1"/>
+      <w:numFmt w:val="bullet"/>
+      <w:lvlText w:val="o"/>
+      <w:lvlJc w:val="left"/>
+      <w:pPr>
+        <w:ind w:left="3285" w:hanging="360"/>
+      </w:pPr>
+      <w:rPr>
+        <w:rFonts w:ascii="Courier New" w:hAnsi="Courier New" w:cs="Courier New" w:hint="default"/>
+      </w:rPr>
+    </w:lvl>
+    <w:lvl w:ilvl="5" w:tplc="040C0005" w:tentative="1">
+      <w:start w:val="1"/>
+      <w:numFmt w:val="bullet"/>
+      <w:lvlText w:val=""/>
+      <w:lvlJc w:val="left"/>
+      <w:pPr>
+        <w:ind w:left="4005" w:hanging="360"/>
+      </w:pPr>
+      <w:rPr>
+        <w:rFonts w:ascii="Wingdings" w:hAnsi="Wingdings" w:hint="default"/>
+      </w:rPr>
+    </w:lvl>
+    <w:lvl w:ilvl="6" w:tplc="040C0001" w:tentative="1">
+      <w:start w:val="1"/>
+      <w:numFmt w:val="bullet"/>
+      <w:lvlText w:val=""/>
+      <w:lvlJc w:val="left"/>
+      <w:pPr>
+        <w:ind w:left="4725" w:hanging="360"/>
+      </w:pPr>
+      <w:rPr>
+        <w:rFonts w:ascii="Symbol" w:hAnsi="Symbol" w:hint="default"/>
+      </w:rPr>
+    </w:lvl>
+    <w:lvl w:ilvl="7" w:tplc="040C0003" w:tentative="1">
+      <w:start w:val="1"/>
+      <w:numFmt w:val="bullet"/>
+      <w:lvlText w:val="o"/>
+      <w:lvlJc w:val="left"/>
+      <w:pPr>
+        <w:ind w:left="5445" w:hanging="360"/>
+      </w:pPr>
+      <w:rPr>
+        <w:rFonts w:ascii="Courier New" w:hAnsi="Courier New" w:cs="Courier New" w:hint="default"/>
+      </w:rPr>
+    </w:lvl>
+    <w:lvl w:ilvl="8" w:tplc="040C0005" w:tentative="1">
+      <w:start w:val="1"/>
+      <w:numFmt w:val="bullet"/>
+      <w:lvlText w:val=""/>
+      <w:lvlJc w:val="left"/>
+      <w:pPr>
+        <w:ind w:left="6165" w:hanging="360"/>
+      </w:pPr>
+      <w:rPr>
+        <w:rFonts w:ascii="Wingdings" w:hAnsi="Wingdings" w:hint="default"/>
+      </w:rPr>
+    </w:lvl>
+  </w:abstractNum>
+  <w:abstractNum w:abstractNumId="1">
     <w:nsid w:val="375B6CBE"/>
     <w:multiLevelType w:val="hybridMultilevel"/>
     <w:tmpl w:val="343A1F22"/>
@@ -8031,7 +8282,7 @@
       </w:rPr>
     </w:lvl>
   </w:abstractNum>
-  <w:abstractNum w:abstractNumId="1">
+  <w:abstractNum w:abstractNumId="2">
     <w:nsid w:val="3EA90EFC"/>
     <w:multiLevelType w:val="hybridMultilevel"/>
     <w:tmpl w:val="D30AA4CA"/>
@@ -8143,7 +8394,7 @@
       </w:rPr>
     </w:lvl>
   </w:abstractNum>
-  <w:abstractNum w:abstractNumId="2">
+  <w:abstractNum w:abstractNumId="3">
     <w:nsid w:val="555154D0"/>
     <w:multiLevelType w:val="hybridMultilevel"/>
     <w:tmpl w:val="D8B64F1E"/>
@@ -8256,13 +8507,16 @@
     </w:lvl>
   </w:abstractNum>
   <w:num w:numId="1">
+    <w:abstractNumId w:val="3"/>
+  </w:num>
+  <w:num w:numId="2">
+    <w:abstractNumId w:val="1"/>
+  </w:num>
+  <w:num w:numId="3">
     <w:abstractNumId w:val="2"/>
   </w:num>
-  <w:num w:numId="2">
+  <w:num w:numId="4">
     <w:abstractNumId w:val="0"/>
-  </w:num>
-  <w:num w:numId="3">
-    <w:abstractNumId w:val="1"/>
   </w:num>
 </w:numbering>
 </file>

</xml_diff>